<commit_message>
before refacture webservice client & rest client
</commit_message>
<xml_diff>
--- a/lapstone-v1.docx
+++ b/lapstone-v1.docx
@@ -1925,8 +1925,6 @@
               <w:fldChar w:fldCharType="end"/>
             </w:r>
           </w:hyperlink>
-          <w:bookmarkStart w:id="3" w:name="_GoBack"/>
-          <w:bookmarkEnd w:id="3"/>
         </w:p>
         <w:p>
           <w:pPr>
@@ -4591,13 +4589,13 @@
       <w:pPr>
         <w:pStyle w:val="Heading1"/>
       </w:pPr>
+      <w:bookmarkStart w:id="3" w:name="_Toc442870045"/>
       <w:bookmarkStart w:id="4" w:name="_Toc439744154"/>
       <w:bookmarkStart w:id="5" w:name="_Toc439761404"/>
-      <w:bookmarkStart w:id="6" w:name="_Toc442870045"/>
       <w:r>
         <w:t>Lapstone CLI</w:t>
       </w:r>
-      <w:bookmarkEnd w:id="6"/>
+      <w:bookmarkEnd w:id="3"/>
     </w:p>
     <w:p>
       <w:r>
@@ -4642,7 +4640,7 @@
       <w:pPr>
         <w:pStyle w:val="Heading1"/>
       </w:pPr>
-      <w:bookmarkStart w:id="7" w:name="_Toc442870046"/>
+      <w:bookmarkStart w:id="6" w:name="_Toc442870046"/>
       <w:r>
         <w:t>Coding Conv</w:t>
       </w:r>
@@ -4651,35 +4649,35 @@
       </w:r>
       <w:bookmarkEnd w:id="4"/>
       <w:bookmarkEnd w:id="5"/>
+      <w:bookmarkEnd w:id="6"/>
+    </w:p>
+    <w:p>
+      <w:pPr>
+        <w:pStyle w:val="Heading2"/>
+      </w:pPr>
+      <w:bookmarkStart w:id="7" w:name="_Toc439744155"/>
+      <w:bookmarkStart w:id="8" w:name="_Toc439761405"/>
+      <w:bookmarkStart w:id="9" w:name="_Toc442870047"/>
+      <w:r>
+        <w:t>Pages</w:t>
+      </w:r>
       <w:bookmarkEnd w:id="7"/>
-    </w:p>
-    <w:p>
-      <w:pPr>
-        <w:pStyle w:val="Heading2"/>
-      </w:pPr>
-      <w:bookmarkStart w:id="8" w:name="_Toc439744155"/>
-      <w:bookmarkStart w:id="9" w:name="_Toc439761405"/>
-      <w:bookmarkStart w:id="10" w:name="_Toc442870047"/>
-      <w:r>
-        <w:t>Pages</w:t>
-      </w:r>
       <w:bookmarkEnd w:id="8"/>
       <w:bookmarkEnd w:id="9"/>
+    </w:p>
+    <w:p>
+      <w:pPr>
+        <w:pStyle w:val="Heading3"/>
+      </w:pPr>
+      <w:bookmarkStart w:id="10" w:name="_Toc439744156"/>
+      <w:bookmarkStart w:id="11" w:name="_Toc439761406"/>
+      <w:bookmarkStart w:id="12" w:name="_Toc442870048"/>
+      <w:r>
+        <w:t>Create a page</w:t>
+      </w:r>
       <w:bookmarkEnd w:id="10"/>
-    </w:p>
-    <w:p>
-      <w:pPr>
-        <w:pStyle w:val="Heading3"/>
-      </w:pPr>
-      <w:bookmarkStart w:id="11" w:name="_Toc439744156"/>
-      <w:bookmarkStart w:id="12" w:name="_Toc439761406"/>
-      <w:bookmarkStart w:id="13" w:name="_Toc442870048"/>
-      <w:r>
-        <w:t>Create a page</w:t>
-      </w:r>
       <w:bookmarkEnd w:id="11"/>
       <w:bookmarkEnd w:id="12"/>
-      <w:bookmarkEnd w:id="13"/>
     </w:p>
     <w:p>
       <w:r>
@@ -4939,130 +4937,130 @@
       <w:pPr>
         <w:pStyle w:val="Heading3"/>
       </w:pPr>
-      <w:bookmarkStart w:id="14" w:name="_Templates"/>
-      <w:bookmarkStart w:id="15" w:name="_Toc439744157"/>
-      <w:bookmarkStart w:id="16" w:name="_Toc439761407"/>
-      <w:bookmarkStart w:id="17" w:name="_Toc442870049"/>
+      <w:bookmarkStart w:id="13" w:name="_Templates"/>
+      <w:bookmarkStart w:id="14" w:name="_Toc439744157"/>
+      <w:bookmarkStart w:id="15" w:name="_Toc439761407"/>
+      <w:bookmarkStart w:id="16" w:name="_Toc442870049"/>
+      <w:bookmarkEnd w:id="13"/>
+      <w:r>
+        <w:t>Templates</w:t>
+      </w:r>
       <w:bookmarkEnd w:id="14"/>
-      <w:r>
-        <w:t>Templates</w:t>
-      </w:r>
       <w:bookmarkEnd w:id="15"/>
       <w:bookmarkEnd w:id="16"/>
+    </w:p>
+    <w:p>
+      <w:pPr>
+        <w:pStyle w:val="Heading3"/>
+      </w:pPr>
+      <w:bookmarkStart w:id="17" w:name="_Configuring_a_page"/>
+      <w:bookmarkStart w:id="18" w:name="_Toc439744158"/>
+      <w:bookmarkStart w:id="19" w:name="_Toc439761408"/>
+      <w:bookmarkStart w:id="20" w:name="_Toc442870050"/>
       <w:bookmarkEnd w:id="17"/>
-    </w:p>
-    <w:p>
-      <w:pPr>
-        <w:pStyle w:val="Heading3"/>
-      </w:pPr>
-      <w:bookmarkStart w:id="18" w:name="_Configuring_a_page"/>
-      <w:bookmarkStart w:id="19" w:name="_Toc439744158"/>
-      <w:bookmarkStart w:id="20" w:name="_Toc439761408"/>
-      <w:bookmarkStart w:id="21" w:name="_Toc442870050"/>
+      <w:r>
+        <w:t>Configuring a page</w:t>
+      </w:r>
       <w:bookmarkEnd w:id="18"/>
-      <w:r>
-        <w:t>Configuring a page</w:t>
-      </w:r>
       <w:bookmarkEnd w:id="19"/>
       <w:bookmarkEnd w:id="20"/>
+    </w:p>
+    <w:p>
+      <w:r>
+        <w:t xml:space="preserve">The </w:t>
+      </w:r>
+      <w:proofErr w:type="gramStart"/>
+      <w:r>
+        <w:t>page.&lt;</w:t>
+      </w:r>
+      <w:proofErr w:type="gramEnd"/>
+      <w:r>
+        <w:t>page name&gt;.</w:t>
+      </w:r>
+      <w:proofErr w:type="spellStart"/>
+      <w:r>
+        <w:t>json</w:t>
+      </w:r>
+      <w:proofErr w:type="spellEnd"/>
+      <w:r>
+        <w:t xml:space="preserve"> file contains a set of obligate parameters. You can extend them if you need your special parameters.</w:t>
+      </w:r>
+    </w:p>
+    <w:p>
+      <w:pPr>
+        <w:pStyle w:val="Heading4"/>
+      </w:pPr>
+      <w:bookmarkStart w:id="21" w:name="_Toc439744159"/>
+      <w:bookmarkStart w:id="22" w:name="_Toc439761409"/>
+      <w:r>
+        <w:t>Obligate f</w:t>
+      </w:r>
+      <w:r>
+        <w:t>ields</w:t>
+      </w:r>
       <w:bookmarkEnd w:id="21"/>
-    </w:p>
-    <w:p>
-      <w:r>
-        <w:t xml:space="preserve">The </w:t>
-      </w:r>
-      <w:proofErr w:type="gramStart"/>
-      <w:r>
-        <w:t>page.&lt;</w:t>
-      </w:r>
-      <w:proofErr w:type="gramEnd"/>
-      <w:r>
-        <w:t>page name&gt;.</w:t>
-      </w:r>
-      <w:proofErr w:type="spellStart"/>
-      <w:r>
-        <w:t>json</w:t>
-      </w:r>
-      <w:proofErr w:type="spellEnd"/>
-      <w:r>
-        <w:t xml:space="preserve"> file contains a set of obligate parameters. You can extend them if you need your special parameters.</w:t>
-      </w:r>
-    </w:p>
-    <w:p>
-      <w:pPr>
-        <w:pStyle w:val="Heading4"/>
-      </w:pPr>
-      <w:bookmarkStart w:id="22" w:name="_Toc439744159"/>
-      <w:bookmarkStart w:id="23" w:name="_Toc439761409"/>
-      <w:r>
-        <w:t>Obligate f</w:t>
-      </w:r>
-      <w:r>
-        <w:t>ields</w:t>
-      </w:r>
       <w:bookmarkEnd w:id="22"/>
+    </w:p>
+    <w:p>
+      <w:pPr>
+        <w:pStyle w:val="Heading5"/>
+      </w:pPr>
+      <w:bookmarkStart w:id="23" w:name="_Toc439744160"/>
+      <w:r>
+        <w:t>name</w:t>
+      </w:r>
       <w:bookmarkEnd w:id="23"/>
     </w:p>
     <w:p>
+      <w:r>
+        <w:t>Your &lt;page name&gt;</w:t>
+      </w:r>
+      <w:r>
+        <w:t>.</w:t>
+      </w:r>
+    </w:p>
+    <w:p>
       <w:pPr>
         <w:pStyle w:val="Heading5"/>
       </w:pPr>
-      <w:bookmarkStart w:id="24" w:name="_Toc439744160"/>
-      <w:r>
-        <w:t>name</w:t>
+      <w:bookmarkStart w:id="24" w:name="_Toc439744161"/>
+      <w:proofErr w:type="spellStart"/>
+      <w:r>
+        <w:t>shortname</w:t>
       </w:r>
       <w:bookmarkEnd w:id="24"/>
-    </w:p>
-    <w:p>
-      <w:r>
-        <w:t>Your &lt;page name&gt;</w:t>
-      </w:r>
-      <w:r>
-        <w:t>.</w:t>
+      <w:proofErr w:type="spellEnd"/>
+    </w:p>
+    <w:p>
+      <w:r>
+        <w:t>Reserved for the future. Please fill it with your &lt;page name&gt;</w:t>
       </w:r>
     </w:p>
     <w:p>
       <w:pPr>
         <w:pStyle w:val="Heading5"/>
       </w:pPr>
-      <w:bookmarkStart w:id="25" w:name="_Toc439744161"/>
-      <w:proofErr w:type="spellStart"/>
-      <w:r>
-        <w:t>shortname</w:t>
+      <w:bookmarkStart w:id="25" w:name="_Toc439744162"/>
+      <w:r>
+        <w:t>template</w:t>
       </w:r>
       <w:bookmarkEnd w:id="25"/>
-      <w:proofErr w:type="spellEnd"/>
-    </w:p>
-    <w:p>
-      <w:r>
-        <w:t>Reserved for the future. Please fill it with your &lt;page name&gt;</w:t>
+    </w:p>
+    <w:p>
+      <w:r>
+        <w:t>Define your page template. An empty string for no page template.</w:t>
       </w:r>
     </w:p>
     <w:p>
       <w:pPr>
         <w:pStyle w:val="Heading5"/>
       </w:pPr>
-      <w:bookmarkStart w:id="26" w:name="_Toc439744162"/>
-      <w:r>
-        <w:t>template</w:t>
+      <w:bookmarkStart w:id="26" w:name="_Toc439744163"/>
+      <w:proofErr w:type="spellStart"/>
+      <w:r>
+        <w:t>asyncLoading</w:t>
       </w:r>
       <w:bookmarkEnd w:id="26"/>
-    </w:p>
-    <w:p>
-      <w:r>
-        <w:t>Define your page template. An empty string for no page template.</w:t>
-      </w:r>
-    </w:p>
-    <w:p>
-      <w:pPr>
-        <w:pStyle w:val="Heading5"/>
-      </w:pPr>
-      <w:bookmarkStart w:id="27" w:name="_Toc439744163"/>
-      <w:proofErr w:type="spellStart"/>
-      <w:r>
-        <w:t>asyncLoading</w:t>
-      </w:r>
-      <w:bookmarkEnd w:id="27"/>
       <w:proofErr w:type="spellEnd"/>
     </w:p>
     <w:p>
@@ -5091,12 +5089,12 @@
       <w:pPr>
         <w:pStyle w:val="Heading5"/>
       </w:pPr>
-      <w:bookmarkStart w:id="28" w:name="_Toc439744164"/>
+      <w:bookmarkStart w:id="27" w:name="_Toc439744164"/>
       <w:proofErr w:type="spellStart"/>
       <w:r>
         <w:t>useKeepAlive</w:t>
       </w:r>
-      <w:bookmarkEnd w:id="28"/>
+      <w:bookmarkEnd w:id="27"/>
       <w:proofErr w:type="spellEnd"/>
     </w:p>
     <w:p>
@@ -5135,12 +5133,12 @@
       <w:pPr>
         <w:pStyle w:val="Heading5"/>
       </w:pPr>
-      <w:bookmarkStart w:id="29" w:name="_Toc439744165"/>
+      <w:bookmarkStart w:id="28" w:name="_Toc439744165"/>
       <w:proofErr w:type="spellStart"/>
       <w:r>
         <w:t>loginObligate</w:t>
       </w:r>
-      <w:bookmarkEnd w:id="29"/>
+      <w:bookmarkEnd w:id="28"/>
       <w:proofErr w:type="spellEnd"/>
     </w:p>
     <w:p>
@@ -5179,12 +5177,12 @@
       <w:pPr>
         <w:pStyle w:val="Heading5"/>
       </w:pPr>
-      <w:bookmarkStart w:id="30" w:name="_Toc439744166"/>
+      <w:bookmarkStart w:id="29" w:name="_Toc439744166"/>
       <w:proofErr w:type="spellStart"/>
       <w:r>
         <w:t>isGlobalPage</w:t>
       </w:r>
-      <w:bookmarkEnd w:id="30"/>
+      <w:bookmarkEnd w:id="29"/>
       <w:proofErr w:type="spellEnd"/>
     </w:p>
     <w:p>
@@ -5204,14 +5202,14 @@
       <w:pPr>
         <w:pStyle w:val="Heading5"/>
       </w:pPr>
-      <w:bookmarkStart w:id="31" w:name="_contentRefresh"/>
-      <w:bookmarkStart w:id="32" w:name="_Toc439744167"/>
+      <w:bookmarkStart w:id="30" w:name="_contentRefresh"/>
+      <w:bookmarkStart w:id="31" w:name="_Toc439744167"/>
+      <w:bookmarkEnd w:id="30"/>
+      <w:proofErr w:type="spellStart"/>
+      <w:r>
+        <w:t>contentRefresh</w:t>
+      </w:r>
       <w:bookmarkEnd w:id="31"/>
-      <w:proofErr w:type="spellStart"/>
-      <w:r>
-        <w:t>contentRefresh</w:t>
-      </w:r>
-      <w:bookmarkEnd w:id="32"/>
       <w:proofErr w:type="spellEnd"/>
     </w:p>
     <w:p>
@@ -5253,14 +5251,14 @@
       <w:pPr>
         <w:pStyle w:val="Heading5"/>
       </w:pPr>
-      <w:bookmarkStart w:id="33" w:name="_contentRefreshInterval"/>
-      <w:bookmarkStart w:id="34" w:name="_Toc439744168"/>
+      <w:bookmarkStart w:id="32" w:name="_contentRefreshInterval"/>
+      <w:bookmarkStart w:id="33" w:name="_Toc439744168"/>
+      <w:bookmarkEnd w:id="32"/>
+      <w:proofErr w:type="spellStart"/>
+      <w:r>
+        <w:t>contentRefreshInterval</w:t>
+      </w:r>
       <w:bookmarkEnd w:id="33"/>
-      <w:proofErr w:type="spellStart"/>
-      <w:r>
-        <w:t>contentRefreshInterval</w:t>
-      </w:r>
-      <w:bookmarkEnd w:id="34"/>
       <w:proofErr w:type="spellEnd"/>
     </w:p>
     <w:p>
@@ -5316,13 +5314,13 @@
       <w:pPr>
         <w:pStyle w:val="Heading4"/>
       </w:pPr>
-      <w:bookmarkStart w:id="35" w:name="_Toc439744169"/>
-      <w:bookmarkStart w:id="36" w:name="_Toc439761410"/>
+      <w:bookmarkStart w:id="34" w:name="_Toc439744169"/>
+      <w:bookmarkStart w:id="35" w:name="_Toc439761410"/>
       <w:r>
         <w:t>Sample configuration</w:t>
       </w:r>
+      <w:bookmarkEnd w:id="34"/>
       <w:bookmarkEnd w:id="35"/>
-      <w:bookmarkEnd w:id="36"/>
     </w:p>
     <w:p>
       <w:pPr>
@@ -5506,9 +5504,9 @@
       <w:pPr>
         <w:pStyle w:val="Heading3"/>
       </w:pPr>
-      <w:bookmarkStart w:id="37" w:name="_Toc439744170"/>
-      <w:bookmarkStart w:id="38" w:name="_Toc439761411"/>
-      <w:bookmarkStart w:id="39" w:name="_Toc442870051"/>
+      <w:bookmarkStart w:id="36" w:name="_Toc439744170"/>
+      <w:bookmarkStart w:id="37" w:name="_Toc439761411"/>
+      <w:bookmarkStart w:id="38" w:name="_Toc442870051"/>
       <w:r>
         <w:t xml:space="preserve">Minimal </w:t>
       </w:r>
@@ -5523,9 +5521,9 @@
       <w:r>
         <w:t>Create the DOM</w:t>
       </w:r>
+      <w:bookmarkEnd w:id="36"/>
       <w:bookmarkEnd w:id="37"/>
       <w:bookmarkEnd w:id="38"/>
-      <w:bookmarkEnd w:id="39"/>
     </w:p>
     <w:p>
       <w:r>
@@ -5588,14 +5586,14 @@
       <w:pPr>
         <w:pStyle w:val="Heading4"/>
       </w:pPr>
-      <w:bookmarkStart w:id="40" w:name="_Toc439744171"/>
-      <w:bookmarkStart w:id="41" w:name="_Toc439761412"/>
+      <w:bookmarkStart w:id="39" w:name="_Toc439744171"/>
+      <w:bookmarkStart w:id="40" w:name="_Toc439761412"/>
       <w:proofErr w:type="spellStart"/>
       <w:r>
         <w:t>config</w:t>
       </w:r>
+      <w:bookmarkEnd w:id="39"/>
       <w:bookmarkEnd w:id="40"/>
-      <w:bookmarkEnd w:id="41"/>
       <w:proofErr w:type="spellEnd"/>
     </w:p>
     <w:p>
@@ -5647,13 +5645,13 @@
       <w:pPr>
         <w:pStyle w:val="Heading4"/>
       </w:pPr>
-      <w:bookmarkStart w:id="42" w:name="_Toc439744172"/>
-      <w:bookmarkStart w:id="43" w:name="_Toc439761413"/>
+      <w:bookmarkStart w:id="41" w:name="_Toc439744172"/>
+      <w:bookmarkStart w:id="42" w:name="_Toc439761413"/>
       <w:r>
         <w:t>include</w:t>
       </w:r>
+      <w:bookmarkEnd w:id="41"/>
       <w:bookmarkEnd w:id="42"/>
-      <w:bookmarkEnd w:id="43"/>
     </w:p>
     <w:p>
       <w:r>
@@ -5700,31 +5698,39 @@
       <w:pPr>
         <w:pStyle w:val="Heading4"/>
       </w:pPr>
-      <w:bookmarkStart w:id="44" w:name="_Toc439744173"/>
-      <w:bookmarkStart w:id="45" w:name="_Toc439761414"/>
+      <w:bookmarkStart w:id="43" w:name="_Toc439744173"/>
+      <w:bookmarkStart w:id="44" w:name="_Toc439761414"/>
       <w:proofErr w:type="spellStart"/>
       <w:r>
         <w:t>include_once</w:t>
       </w:r>
+      <w:bookmarkEnd w:id="43"/>
       <w:bookmarkEnd w:id="44"/>
+      <w:proofErr w:type="spellEnd"/>
+    </w:p>
+    <w:p>
+      <w:pPr>
+        <w:pStyle w:val="Heading4"/>
+      </w:pPr>
+      <w:bookmarkStart w:id="45" w:name="_Toc439744174"/>
+      <w:bookmarkStart w:id="46" w:name="_Toc439761415"/>
+      <w:r>
+        <w:t>elements</w:t>
+      </w:r>
       <w:bookmarkEnd w:id="45"/>
-      <w:proofErr w:type="spellEnd"/>
-    </w:p>
-    <w:p>
-      <w:pPr>
-        <w:pStyle w:val="Heading4"/>
-      </w:pPr>
-      <w:bookmarkStart w:id="46" w:name="_Toc439744174"/>
-      <w:bookmarkStart w:id="47" w:name="_Toc439761415"/>
-      <w:r>
-        <w:t>elements</w:t>
-      </w:r>
       <w:bookmarkEnd w:id="46"/>
-      <w:bookmarkEnd w:id="47"/>
-    </w:p>
-    <w:p>
-      <w:r>
-        <w:t xml:space="preserve">If you using page templates the the </w:t>
+    </w:p>
+    <w:p>
+      <w:r>
+        <w:t xml:space="preserve">If you using page templates the </w:t>
+      </w:r>
+      <w:proofErr w:type="spellStart"/>
+      <w:r>
+        <w:t>the</w:t>
+      </w:r>
+      <w:proofErr w:type="spellEnd"/>
+      <w:r>
+        <w:t xml:space="preserve"> </w:t>
       </w:r>
       <w:proofErr w:type="spellStart"/>
       <w:proofErr w:type="gramStart"/>
@@ -5744,8 +5750,8 @@
       <w:pPr>
         <w:pStyle w:val="Heading4"/>
       </w:pPr>
-      <w:bookmarkStart w:id="48" w:name="_Toc439744175"/>
-      <w:bookmarkStart w:id="49" w:name="_Toc439761416"/>
+      <w:bookmarkStart w:id="47" w:name="_Toc439744175"/>
+      <w:bookmarkStart w:id="48" w:name="_Toc439761416"/>
       <w:proofErr w:type="gramStart"/>
       <w:r>
         <w:t>constructor(</w:t>
@@ -5754,8 +5760,8 @@
       <w:r>
         <w:t>)</w:t>
       </w:r>
+      <w:bookmarkEnd w:id="47"/>
       <w:bookmarkEnd w:id="48"/>
-      <w:bookmarkEnd w:id="49"/>
     </w:p>
     <w:p>
       <w:r>
@@ -5819,22 +5825,22 @@
       <w:pPr>
         <w:pStyle w:val="Heading4"/>
       </w:pPr>
-      <w:bookmarkStart w:id="50" w:name="_creator()"/>
-      <w:bookmarkStart w:id="51" w:name="_creator()_1"/>
-      <w:bookmarkStart w:id="52" w:name="_Toc439744176"/>
-      <w:bookmarkStart w:id="53" w:name="_Toc439761417"/>
+      <w:bookmarkStart w:id="49" w:name="_creator()"/>
+      <w:bookmarkStart w:id="50" w:name="_creator()_1"/>
+      <w:bookmarkStart w:id="51" w:name="_Toc439744176"/>
+      <w:bookmarkStart w:id="52" w:name="_Toc439761417"/>
+      <w:bookmarkEnd w:id="49"/>
       <w:bookmarkEnd w:id="50"/>
+      <w:proofErr w:type="gramStart"/>
+      <w:r>
+        <w:t>creator(</w:t>
+      </w:r>
+      <w:proofErr w:type="gramEnd"/>
+      <w:r>
+        <w:t>)</w:t>
+      </w:r>
       <w:bookmarkEnd w:id="51"/>
-      <w:proofErr w:type="gramStart"/>
-      <w:r>
-        <w:t>creator(</w:t>
-      </w:r>
-      <w:proofErr w:type="gramEnd"/>
-      <w:r>
-        <w:t>)</w:t>
-      </w:r>
       <w:bookmarkEnd w:id="52"/>
-      <w:bookmarkEnd w:id="53"/>
     </w:p>
     <w:p>
       <w:r>
@@ -5904,41 +5910,41 @@
       <w:pPr>
         <w:pStyle w:val="Heading4"/>
       </w:pPr>
-      <w:bookmarkStart w:id="54" w:name="_Toc439744177"/>
-      <w:bookmarkStart w:id="55" w:name="_Toc439761418"/>
+      <w:bookmarkStart w:id="53" w:name="_Toc439744177"/>
+      <w:bookmarkStart w:id="54" w:name="_Toc439761418"/>
       <w:proofErr w:type="spellStart"/>
       <w:proofErr w:type="gramStart"/>
       <w:r>
         <w:t>async.promise</w:t>
       </w:r>
+      <w:bookmarkEnd w:id="53"/>
       <w:bookmarkEnd w:id="54"/>
+      <w:proofErr w:type="spellEnd"/>
+      <w:proofErr w:type="gramEnd"/>
+    </w:p>
+    <w:p>
+      <w:proofErr w:type="spellStart"/>
+      <w:r>
+        <w:t>Todo</w:t>
+      </w:r>
+      <w:proofErr w:type="spellEnd"/>
+      <w:r>
+        <w:t xml:space="preserve"> – should contain the jQuery promise.</w:t>
+      </w:r>
+    </w:p>
+    <w:p>
+      <w:pPr>
+        <w:pStyle w:val="Heading4"/>
+      </w:pPr>
+      <w:bookmarkStart w:id="55" w:name="_Toc439744178"/>
+      <w:bookmarkStart w:id="56" w:name="_Toc439761419"/>
+      <w:proofErr w:type="spellStart"/>
+      <w:proofErr w:type="gramStart"/>
+      <w:r>
+        <w:t>async.result</w:t>
+      </w:r>
       <w:bookmarkEnd w:id="55"/>
-      <w:proofErr w:type="spellEnd"/>
-      <w:proofErr w:type="gramEnd"/>
-    </w:p>
-    <w:p>
-      <w:proofErr w:type="spellStart"/>
-      <w:r>
-        <w:t>Todo</w:t>
-      </w:r>
-      <w:proofErr w:type="spellEnd"/>
-      <w:r>
-        <w:t xml:space="preserve"> – should contain the jQuery promise.</w:t>
-      </w:r>
-    </w:p>
-    <w:p>
-      <w:pPr>
-        <w:pStyle w:val="Heading4"/>
-      </w:pPr>
-      <w:bookmarkStart w:id="56" w:name="_Toc439744178"/>
-      <w:bookmarkStart w:id="57" w:name="_Toc439761419"/>
-      <w:proofErr w:type="spellStart"/>
-      <w:proofErr w:type="gramStart"/>
-      <w:r>
-        <w:t>async.result</w:t>
-      </w:r>
       <w:bookmarkEnd w:id="56"/>
-      <w:bookmarkEnd w:id="57"/>
       <w:proofErr w:type="spellEnd"/>
       <w:proofErr w:type="gramEnd"/>
     </w:p>
@@ -6005,21 +6011,29 @@
       <w:pPr>
         <w:pStyle w:val="Heading4"/>
       </w:pPr>
-      <w:bookmarkStart w:id="58" w:name="_Toc439744179"/>
-      <w:bookmarkStart w:id="59" w:name="_Toc439761420"/>
+      <w:bookmarkStart w:id="57" w:name="_Toc439744179"/>
+      <w:bookmarkStart w:id="58" w:name="_Toc439761420"/>
       <w:proofErr w:type="spellStart"/>
       <w:proofErr w:type="gramStart"/>
       <w:r>
         <w:t>async.elements</w:t>
       </w:r>
+      <w:bookmarkEnd w:id="57"/>
       <w:bookmarkEnd w:id="58"/>
-      <w:bookmarkEnd w:id="59"/>
       <w:proofErr w:type="spellEnd"/>
       <w:proofErr w:type="gramEnd"/>
     </w:p>
     <w:p>
       <w:r>
-        <w:t xml:space="preserve">If you using page templates the the </w:t>
+        <w:t xml:space="preserve">If you using page templates the </w:t>
+      </w:r>
+      <w:proofErr w:type="spellStart"/>
+      <w:r>
+        <w:t>the</w:t>
+      </w:r>
+      <w:proofErr w:type="spellEnd"/>
+      <w:r>
+        <w:t xml:space="preserve"> </w:t>
       </w:r>
       <w:proofErr w:type="spellStart"/>
       <w:proofErr w:type="gramStart"/>
@@ -6040,26 +6054,26 @@
       <w:pPr>
         <w:pStyle w:val="Heading4"/>
       </w:pPr>
-      <w:bookmarkStart w:id="60" w:name="_async.creator()"/>
-      <w:bookmarkStart w:id="61" w:name="_async.creator()_1"/>
-      <w:bookmarkStart w:id="62" w:name="_async.creator()_2"/>
-      <w:bookmarkStart w:id="63" w:name="_Toc439744180"/>
-      <w:bookmarkStart w:id="64" w:name="_Toc439761421"/>
+      <w:bookmarkStart w:id="59" w:name="_async.creator()"/>
+      <w:bookmarkStart w:id="60" w:name="_async.creator()_1"/>
+      <w:bookmarkStart w:id="61" w:name="_async.creator()_2"/>
+      <w:bookmarkStart w:id="62" w:name="_Toc439744180"/>
+      <w:bookmarkStart w:id="63" w:name="_Toc439761421"/>
+      <w:bookmarkEnd w:id="59"/>
       <w:bookmarkEnd w:id="60"/>
       <w:bookmarkEnd w:id="61"/>
+      <w:proofErr w:type="spellStart"/>
+      <w:proofErr w:type="gramStart"/>
+      <w:r>
+        <w:t>async.creator</w:t>
+      </w:r>
+      <w:proofErr w:type="spellEnd"/>
+      <w:proofErr w:type="gramEnd"/>
+      <w:r>
+        <w:t>()</w:t>
+      </w:r>
       <w:bookmarkEnd w:id="62"/>
-      <w:proofErr w:type="spellStart"/>
-      <w:proofErr w:type="gramStart"/>
-      <w:r>
-        <w:t>async.creator</w:t>
-      </w:r>
-      <w:proofErr w:type="spellEnd"/>
-      <w:proofErr w:type="gramEnd"/>
-      <w:r>
-        <w:t>()</w:t>
-      </w:r>
       <w:bookmarkEnd w:id="63"/>
-      <w:bookmarkEnd w:id="64"/>
     </w:p>
     <w:p>
       <w:r>
@@ -6138,7 +6152,15 @@
         <w:t>()</w:t>
       </w:r>
       <w:r>
-        <w:t xml:space="preserve"> object. E.g.: a asynchronous </w:t>
+        <w:t xml:space="preserve"> object. E.g.: </w:t>
+      </w:r>
+      <w:proofErr w:type="spellStart"/>
+      <w:r>
+        <w:t>a</w:t>
+      </w:r>
+      <w:proofErr w:type="spellEnd"/>
+      <w:r>
+        <w:t xml:space="preserve"> asynchronous </w:t>
       </w:r>
       <w:proofErr w:type="spellStart"/>
       <w:r>
@@ -6169,8 +6191,8 @@
       <w:pPr>
         <w:pStyle w:val="Heading4"/>
       </w:pPr>
-      <w:bookmarkStart w:id="65" w:name="_Toc439744181"/>
-      <w:bookmarkStart w:id="66" w:name="_Toc439761422"/>
+      <w:bookmarkStart w:id="64" w:name="_Toc439744181"/>
+      <w:bookmarkStart w:id="65" w:name="_Toc439761422"/>
       <w:proofErr w:type="spellStart"/>
       <w:proofErr w:type="gramStart"/>
       <w:r>
@@ -6182,8 +6204,8 @@
       <w:r>
         <w:t>()</w:t>
       </w:r>
+      <w:bookmarkEnd w:id="64"/>
       <w:bookmarkEnd w:id="65"/>
-      <w:bookmarkEnd w:id="66"/>
     </w:p>
     <w:p>
       <w:r>
@@ -6349,8 +6371,8 @@
       <w:pPr>
         <w:pStyle w:val="Heading4"/>
       </w:pPr>
-      <w:bookmarkStart w:id="67" w:name="_Toc439744182"/>
-      <w:bookmarkStart w:id="68" w:name="_Toc439761423"/>
+      <w:bookmarkStart w:id="66" w:name="_Toc439744182"/>
+      <w:bookmarkStart w:id="67" w:name="_Toc439761423"/>
       <w:proofErr w:type="spellStart"/>
       <w:proofErr w:type="gramStart"/>
       <w:r>
@@ -6361,8 +6383,8 @@
       <w:r>
         <w:t>()</w:t>
       </w:r>
+      <w:bookmarkEnd w:id="66"/>
       <w:bookmarkEnd w:id="67"/>
-      <w:bookmarkEnd w:id="68"/>
     </w:p>
     <w:p>
       <w:r>
@@ -6510,8 +6532,8 @@
       <w:pPr>
         <w:pStyle w:val="Heading4"/>
       </w:pPr>
-      <w:bookmarkStart w:id="69" w:name="_Toc439744183"/>
-      <w:bookmarkStart w:id="70" w:name="_Toc439761424"/>
+      <w:bookmarkStart w:id="68" w:name="_Toc439744183"/>
+      <w:bookmarkStart w:id="69" w:name="_Toc439761424"/>
       <w:proofErr w:type="spellStart"/>
       <w:proofErr w:type="gramStart"/>
       <w:r>
@@ -6522,8 +6544,8 @@
       <w:r>
         <w:t>()</w:t>
       </w:r>
+      <w:bookmarkEnd w:id="68"/>
       <w:bookmarkEnd w:id="69"/>
-      <w:bookmarkEnd w:id="70"/>
     </w:p>
     <w:p>
       <w:r>
@@ -6677,8 +6699,8 @@
       <w:pPr>
         <w:pStyle w:val="Heading4"/>
       </w:pPr>
-      <w:bookmarkStart w:id="71" w:name="_Toc439744184"/>
-      <w:bookmarkStart w:id="72" w:name="_Toc439761425"/>
+      <w:bookmarkStart w:id="70" w:name="_Toc439744184"/>
+      <w:bookmarkStart w:id="71" w:name="_Toc439761425"/>
       <w:proofErr w:type="spellStart"/>
       <w:proofErr w:type="gramStart"/>
       <w:r>
@@ -6689,148 +6711,148 @@
       <w:r>
         <w:t>()</w:t>
       </w:r>
+      <w:bookmarkEnd w:id="70"/>
       <w:bookmarkEnd w:id="71"/>
+    </w:p>
+    <w:p>
+      <w:proofErr w:type="spellStart"/>
+      <w:r>
+        <w:t>Todo</w:t>
+      </w:r>
+      <w:proofErr w:type="spellEnd"/>
+      <w:r>
+        <w:t xml:space="preserve"> – </w:t>
+      </w:r>
+      <w:proofErr w:type="spellStart"/>
+      <w:r>
+        <w:t>cancle</w:t>
+      </w:r>
+      <w:proofErr w:type="spellEnd"/>
+      <w:r>
+        <w:t xml:space="preserve"> the deferred object</w:t>
+      </w:r>
+    </w:p>
+    <w:p>
+      <w:pPr>
+        <w:pStyle w:val="Heading4"/>
+      </w:pPr>
+      <w:bookmarkStart w:id="72" w:name="_Toc439744185"/>
+      <w:bookmarkStart w:id="73" w:name="_Toc439761426"/>
+      <w:proofErr w:type="spellStart"/>
+      <w:proofErr w:type="gramStart"/>
+      <w:r>
+        <w:t>setEvents</w:t>
+      </w:r>
+      <w:proofErr w:type="spellEnd"/>
+      <w:r>
+        <w:t>(</w:t>
+      </w:r>
+      <w:proofErr w:type="gramEnd"/>
+      <w:r>
+        <w:t>)</w:t>
+      </w:r>
       <w:bookmarkEnd w:id="72"/>
-    </w:p>
-    <w:p>
-      <w:proofErr w:type="spellStart"/>
-      <w:r>
-        <w:t>Todo</w:t>
-      </w:r>
-      <w:proofErr w:type="spellEnd"/>
-      <w:r>
-        <w:t xml:space="preserve"> – </w:t>
-      </w:r>
-      <w:proofErr w:type="spellStart"/>
-      <w:r>
-        <w:t>cancle</w:t>
-      </w:r>
-      <w:proofErr w:type="spellEnd"/>
-      <w:r>
-        <w:t xml:space="preserve"> the deferred object</w:t>
+      <w:bookmarkEnd w:id="73"/>
+    </w:p>
+    <w:p>
+      <w:r>
+        <w:t xml:space="preserve">Register events in the </w:t>
+      </w:r>
+      <w:proofErr w:type="spellStart"/>
+      <w:proofErr w:type="gramStart"/>
+      <w:r>
+        <w:t>setEvents</w:t>
+      </w:r>
+      <w:proofErr w:type="spellEnd"/>
+      <w:r>
+        <w:t>(</w:t>
+      </w:r>
+      <w:proofErr w:type="gramEnd"/>
+      <w:r>
+        <w:t>) function of the page. Nowhere else!</w:t>
+      </w:r>
+    </w:p>
+    <w:p>
+      <w:r>
+        <w:t xml:space="preserve">To avoid a huge amount of events within </w:t>
+      </w:r>
+      <w:proofErr w:type="gramStart"/>
+      <w:r>
+        <w:t>you</w:t>
+      </w:r>
+      <w:proofErr w:type="gramEnd"/>
+      <w:r>
+        <w:t xml:space="preserve"> app lapstone has a mechanism for unbinding and rebinding events. </w:t>
+      </w:r>
+    </w:p>
+    <w:p>
+      <w:r>
+        <w:t>Declare your events in the following way:</w:t>
+      </w:r>
+    </w:p>
+    <w:p>
+      <w:pPr>
+        <w:pStyle w:val="Code"/>
+      </w:pPr>
+      <w:r>
+        <w:t>$(“#&lt;page name&gt;”</w:t>
+      </w:r>
+      <w:proofErr w:type="gramStart"/>
+      <w:r>
+        <w:t>).on</w:t>
+      </w:r>
+      <w:proofErr w:type="gramEnd"/>
+      <w:r>
+        <w:t>(“&lt;event name&gt;”, “selector”, function(event){});</w:t>
+      </w:r>
+    </w:p>
+    <w:p>
+      <w:r>
+        <w:t>or use the page id form your configuration:</w:t>
+      </w:r>
+    </w:p>
+    <w:p>
+      <w:pPr>
+        <w:pStyle w:val="Code"/>
+      </w:pPr>
+      <w:r>
+        <w:t>$(</w:t>
+      </w:r>
+      <w:proofErr w:type="spellStart"/>
+      <w:r>
+        <w:t>this.</w:t>
+      </w:r>
+      <w:proofErr w:type="gramStart"/>
+      <w:r>
+        <w:t>config.pageId</w:t>
+      </w:r>
+      <w:proofErr w:type="spellEnd"/>
+      <w:proofErr w:type="gramEnd"/>
+      <w:r>
+        <w:t>).on(“...</w:t>
+      </w:r>
+    </w:p>
+    <w:p>
+      <w:r>
+        <w:t>Lapstone will unbind the events after leaving the page and rebinds it when you come back again.</w:t>
       </w:r>
     </w:p>
     <w:p>
       <w:pPr>
         <w:pStyle w:val="Heading4"/>
       </w:pPr>
-      <w:bookmarkStart w:id="73" w:name="_Toc439744185"/>
-      <w:bookmarkStart w:id="74" w:name="_Toc439761426"/>
-      <w:proofErr w:type="spellStart"/>
-      <w:proofErr w:type="gramStart"/>
-      <w:r>
-        <w:t>setEvents</w:t>
-      </w:r>
-      <w:proofErr w:type="spellEnd"/>
-      <w:r>
-        <w:t>(</w:t>
-      </w:r>
-      <w:proofErr w:type="gramEnd"/>
-      <w:r>
-        <w:t>)</w:t>
-      </w:r>
-      <w:bookmarkEnd w:id="73"/>
+      <w:bookmarkStart w:id="74" w:name="_functions"/>
+      <w:bookmarkStart w:id="75" w:name="_functions_1"/>
+      <w:bookmarkStart w:id="76" w:name="_Toc439744186"/>
+      <w:bookmarkStart w:id="77" w:name="_Toc439761427"/>
       <w:bookmarkEnd w:id="74"/>
-    </w:p>
-    <w:p>
-      <w:r>
-        <w:t xml:space="preserve">Register events in the </w:t>
-      </w:r>
-      <w:proofErr w:type="spellStart"/>
-      <w:proofErr w:type="gramStart"/>
-      <w:r>
-        <w:t>setEvents</w:t>
-      </w:r>
-      <w:proofErr w:type="spellEnd"/>
-      <w:r>
-        <w:t>(</w:t>
-      </w:r>
-      <w:proofErr w:type="gramEnd"/>
-      <w:r>
-        <w:t>) function of the page. Nowhere else!</w:t>
-      </w:r>
-    </w:p>
-    <w:p>
-      <w:r>
-        <w:t xml:space="preserve">To avoid a huge amount of events within </w:t>
-      </w:r>
-      <w:proofErr w:type="gramStart"/>
-      <w:r>
-        <w:t>you</w:t>
-      </w:r>
-      <w:proofErr w:type="gramEnd"/>
-      <w:r>
-        <w:t xml:space="preserve"> app lapstone has a mechanism for unbinding and rebinding events. </w:t>
-      </w:r>
-    </w:p>
-    <w:p>
-      <w:r>
-        <w:t>Declare your events in the following way:</w:t>
-      </w:r>
-    </w:p>
-    <w:p>
-      <w:pPr>
-        <w:pStyle w:val="Code"/>
-      </w:pPr>
-      <w:r>
-        <w:t>$(“#&lt;page name&gt;”</w:t>
-      </w:r>
-      <w:proofErr w:type="gramStart"/>
-      <w:r>
-        <w:t>).on</w:t>
-      </w:r>
-      <w:proofErr w:type="gramEnd"/>
-      <w:r>
-        <w:t>(“&lt;event name&gt;”, “selector”, function(event){});</w:t>
-      </w:r>
-    </w:p>
-    <w:p>
-      <w:r>
-        <w:t>or use the page id form your configuration:</w:t>
-      </w:r>
-    </w:p>
-    <w:p>
-      <w:pPr>
-        <w:pStyle w:val="Code"/>
-      </w:pPr>
-      <w:r>
-        <w:t>$(</w:t>
-      </w:r>
-      <w:proofErr w:type="spellStart"/>
-      <w:r>
-        <w:t>this.</w:t>
-      </w:r>
-      <w:proofErr w:type="gramStart"/>
-      <w:r>
-        <w:t>config.pageId</w:t>
-      </w:r>
-      <w:proofErr w:type="spellEnd"/>
-      <w:proofErr w:type="gramEnd"/>
-      <w:r>
-        <w:t>).on(“...</w:t>
-      </w:r>
-    </w:p>
-    <w:p>
-      <w:r>
-        <w:t>Lapstone will unbind the events after leaving the page and rebinds it when you come back again.</w:t>
-      </w:r>
-    </w:p>
-    <w:p>
-      <w:pPr>
-        <w:pStyle w:val="Heading4"/>
-      </w:pPr>
-      <w:bookmarkStart w:id="75" w:name="_functions"/>
-      <w:bookmarkStart w:id="76" w:name="_functions_1"/>
-      <w:bookmarkStart w:id="77" w:name="_Toc439744186"/>
-      <w:bookmarkStart w:id="78" w:name="_Toc439761427"/>
       <w:bookmarkEnd w:id="75"/>
-      <w:bookmarkEnd w:id="76"/>
       <w:r>
         <w:lastRenderedPageBreak/>
         <w:t>functions</w:t>
       </w:r>
+      <w:bookmarkEnd w:id="76"/>
       <w:bookmarkEnd w:id="77"/>
-      <w:bookmarkEnd w:id="78"/>
     </w:p>
     <w:p>
       <w:r>
@@ -6850,49 +6872,49 @@
       <w:pPr>
         <w:pStyle w:val="Heading4"/>
       </w:pPr>
-      <w:bookmarkStart w:id="79" w:name="_Toc439744187"/>
-      <w:bookmarkStart w:id="80" w:name="_Toc439761428"/>
+      <w:bookmarkStart w:id="78" w:name="_Toc439744187"/>
+      <w:bookmarkStart w:id="79" w:name="_Toc439761428"/>
       <w:r>
         <w:t>events</w:t>
       </w:r>
+      <w:bookmarkEnd w:id="78"/>
       <w:bookmarkEnd w:id="79"/>
+    </w:p>
+    <w:p>
+      <w:r>
+        <w:t>The events object contains the events triggered by jQuery mobile. You can use them, but they will be updated when jQuery mobile v.2.0 is released.</w:t>
+      </w:r>
+    </w:p>
+    <w:p>
+      <w:pPr>
+        <w:pStyle w:val="Heading2"/>
+      </w:pPr>
+      <w:bookmarkStart w:id="80" w:name="_Toc439744188"/>
+      <w:bookmarkStart w:id="81" w:name="_Toc439761429"/>
+      <w:bookmarkStart w:id="82" w:name="_Toc442870052"/>
+      <w:r>
+        <w:t>Plugins</w:t>
+      </w:r>
       <w:bookmarkEnd w:id="80"/>
-    </w:p>
-    <w:p>
-      <w:r>
-        <w:t>The events object contains the events triggered by jQuery mobile. You can use them, but they will be updated when jQuery mobile v.2.0 is released.</w:t>
-      </w:r>
-    </w:p>
-    <w:p>
-      <w:pPr>
-        <w:pStyle w:val="Heading2"/>
-      </w:pPr>
-      <w:bookmarkStart w:id="81" w:name="_Toc439744188"/>
-      <w:bookmarkStart w:id="82" w:name="_Toc439761429"/>
-      <w:bookmarkStart w:id="83" w:name="_Toc442870052"/>
-      <w:r>
-        <w:t>Plugins</w:t>
-      </w:r>
       <w:bookmarkEnd w:id="81"/>
       <w:bookmarkEnd w:id="82"/>
+    </w:p>
+    <w:p>
+      <w:pPr>
+        <w:pStyle w:val="Heading3"/>
+      </w:pPr>
+      <w:bookmarkStart w:id="83" w:name="_Toc439744189"/>
+      <w:bookmarkStart w:id="84" w:name="_Toc439761430"/>
+      <w:bookmarkStart w:id="85" w:name="_Toc442870053"/>
+      <w:r>
+        <w:t>Create a plugi</w:t>
+      </w:r>
+      <w:r>
+        <w:t>n</w:t>
+      </w:r>
       <w:bookmarkEnd w:id="83"/>
-    </w:p>
-    <w:p>
-      <w:pPr>
-        <w:pStyle w:val="Heading3"/>
-      </w:pPr>
-      <w:bookmarkStart w:id="84" w:name="_Toc439744189"/>
-      <w:bookmarkStart w:id="85" w:name="_Toc439761430"/>
-      <w:bookmarkStart w:id="86" w:name="_Toc442870053"/>
-      <w:r>
-        <w:t>Create a plugi</w:t>
-      </w:r>
-      <w:r>
-        <w:t>n</w:t>
-      </w:r>
       <w:bookmarkEnd w:id="84"/>
       <w:bookmarkEnd w:id="85"/>
-      <w:bookmarkEnd w:id="86"/>
     </w:p>
     <w:p>
       <w:r>
@@ -7093,39 +7115,39 @@
       <w:pPr>
         <w:pStyle w:val="Heading3"/>
       </w:pPr>
-      <w:bookmarkStart w:id="87" w:name="_Configuring_a_plugin"/>
-      <w:bookmarkStart w:id="88" w:name="_Toc439744190"/>
-      <w:bookmarkStart w:id="89" w:name="_Toc439761431"/>
-      <w:bookmarkStart w:id="90" w:name="_Toc442870054"/>
+      <w:bookmarkStart w:id="86" w:name="_Configuring_a_plugin"/>
+      <w:bookmarkStart w:id="87" w:name="_Toc439744190"/>
+      <w:bookmarkStart w:id="88" w:name="_Toc439761431"/>
+      <w:bookmarkStart w:id="89" w:name="_Toc442870054"/>
+      <w:bookmarkEnd w:id="86"/>
+      <w:r>
+        <w:t>Configuring a plugin</w:t>
+      </w:r>
       <w:bookmarkEnd w:id="87"/>
-      <w:r>
-        <w:t>Configuring a plugin</w:t>
-      </w:r>
       <w:bookmarkEnd w:id="88"/>
       <w:bookmarkEnd w:id="89"/>
+    </w:p>
+    <w:p>
+      <w:pPr>
+        <w:pStyle w:val="Heading4"/>
+      </w:pPr>
+      <w:bookmarkStart w:id="90" w:name="_Toc439744191"/>
+      <w:bookmarkStart w:id="91" w:name="_Toc439761432"/>
+      <w:r>
+        <w:t>Obligate fields</w:t>
+      </w:r>
       <w:bookmarkEnd w:id="90"/>
-    </w:p>
-    <w:p>
-      <w:pPr>
-        <w:pStyle w:val="Heading4"/>
-      </w:pPr>
-      <w:bookmarkStart w:id="91" w:name="_Toc439744191"/>
-      <w:bookmarkStart w:id="92" w:name="_Toc439761432"/>
-      <w:r>
-        <w:t>Obligate fields</w:t>
-      </w:r>
       <w:bookmarkEnd w:id="91"/>
+    </w:p>
+    <w:p>
+      <w:pPr>
+        <w:pStyle w:val="Heading5"/>
+      </w:pPr>
+      <w:bookmarkStart w:id="92" w:name="_Toc439744192"/>
+      <w:r>
+        <w:t>name</w:t>
+      </w:r>
       <w:bookmarkEnd w:id="92"/>
-    </w:p>
-    <w:p>
-      <w:pPr>
-        <w:pStyle w:val="Heading5"/>
-      </w:pPr>
-      <w:bookmarkStart w:id="93" w:name="_Toc439744192"/>
-      <w:r>
-        <w:t>name</w:t>
-      </w:r>
-      <w:bookmarkEnd w:id="93"/>
     </w:p>
     <w:p>
       <w:pPr>
@@ -7149,12 +7171,12 @@
       <w:pPr>
         <w:pStyle w:val="Heading5"/>
       </w:pPr>
-      <w:bookmarkStart w:id="94" w:name="_Toc439744193"/>
+      <w:bookmarkStart w:id="93" w:name="_Toc439744193"/>
       <w:proofErr w:type="spellStart"/>
       <w:r>
         <w:t>shortname</w:t>
       </w:r>
-      <w:bookmarkEnd w:id="94"/>
+      <w:bookmarkEnd w:id="93"/>
       <w:proofErr w:type="spellEnd"/>
     </w:p>
     <w:p>
@@ -7231,13 +7253,13 @@
       <w:pPr>
         <w:pStyle w:val="Heading4"/>
       </w:pPr>
-      <w:bookmarkStart w:id="95" w:name="_Toc439744194"/>
-      <w:bookmarkStart w:id="96" w:name="_Toc439761433"/>
+      <w:bookmarkStart w:id="94" w:name="_Toc439744194"/>
+      <w:bookmarkStart w:id="95" w:name="_Toc439761433"/>
       <w:r>
         <w:t>Minimum sample configuration</w:t>
       </w:r>
+      <w:bookmarkEnd w:id="94"/>
       <w:bookmarkEnd w:id="95"/>
-      <w:bookmarkEnd w:id="96"/>
     </w:p>
     <w:p>
       <w:pPr>
@@ -7343,28 +7365,28 @@
       <w:pPr>
         <w:pStyle w:val="Heading3"/>
       </w:pPr>
-      <w:bookmarkStart w:id="97" w:name="_Toc439744195"/>
-      <w:bookmarkStart w:id="98" w:name="_Toc439761434"/>
-      <w:bookmarkStart w:id="99" w:name="_Toc442870055"/>
+      <w:bookmarkStart w:id="96" w:name="_Toc439744195"/>
+      <w:bookmarkStart w:id="97" w:name="_Toc439761434"/>
+      <w:bookmarkStart w:id="98" w:name="_Toc442870055"/>
       <w:r>
         <w:t>Functions and fields</w:t>
       </w:r>
+      <w:bookmarkEnd w:id="96"/>
       <w:bookmarkEnd w:id="97"/>
       <w:bookmarkEnd w:id="98"/>
+    </w:p>
+    <w:p>
+      <w:pPr>
+        <w:pStyle w:val="Heading4"/>
+      </w:pPr>
+      <w:bookmarkStart w:id="99" w:name="_Toc439744196"/>
+      <w:bookmarkStart w:id="100" w:name="_Toc439761435"/>
+      <w:proofErr w:type="spellStart"/>
+      <w:r>
+        <w:t>config</w:t>
+      </w:r>
       <w:bookmarkEnd w:id="99"/>
-    </w:p>
-    <w:p>
-      <w:pPr>
-        <w:pStyle w:val="Heading4"/>
-      </w:pPr>
-      <w:bookmarkStart w:id="100" w:name="_Toc439744196"/>
-      <w:bookmarkStart w:id="101" w:name="_Toc439761435"/>
-      <w:proofErr w:type="spellStart"/>
-      <w:r>
-        <w:t>config</w:t>
-      </w:r>
       <w:bookmarkEnd w:id="100"/>
-      <w:bookmarkEnd w:id="101"/>
       <w:proofErr w:type="spellEnd"/>
     </w:p>
     <w:p>
@@ -7416,8 +7438,8 @@
       <w:pPr>
         <w:pStyle w:val="Heading4"/>
       </w:pPr>
-      <w:bookmarkStart w:id="102" w:name="_Toc439744197"/>
-      <w:bookmarkStart w:id="103" w:name="_Toc439761436"/>
+      <w:bookmarkStart w:id="101" w:name="_Toc439744197"/>
+      <w:bookmarkStart w:id="102" w:name="_Toc439761436"/>
       <w:proofErr w:type="gramStart"/>
       <w:r>
         <w:t>constructor(</w:t>
@@ -7426,8 +7448,8 @@
       <w:r>
         <w:t>)</w:t>
       </w:r>
+      <w:bookmarkEnd w:id="101"/>
       <w:bookmarkEnd w:id="102"/>
-      <w:bookmarkEnd w:id="103"/>
     </w:p>
     <w:p>
       <w:r>
@@ -7491,8 +7513,8 @@
       <w:pPr>
         <w:pStyle w:val="Heading4"/>
       </w:pPr>
-      <w:bookmarkStart w:id="104" w:name="_Toc439744198"/>
-      <w:bookmarkStart w:id="105" w:name="_Toc439761437"/>
+      <w:bookmarkStart w:id="103" w:name="_Toc439744198"/>
+      <w:bookmarkStart w:id="104" w:name="_Toc439761437"/>
       <w:proofErr w:type="spellStart"/>
       <w:proofErr w:type="gramStart"/>
       <w:r>
@@ -7507,8 +7529,8 @@
       <w:r>
         <w:t>)</w:t>
       </w:r>
+      <w:bookmarkEnd w:id="103"/>
       <w:bookmarkEnd w:id="104"/>
-      <w:bookmarkEnd w:id="105"/>
     </w:p>
     <w:p>
       <w:r>
@@ -7600,8 +7622,8 @@
       <w:pPr>
         <w:pStyle w:val="Heading4"/>
       </w:pPr>
-      <w:bookmarkStart w:id="106" w:name="_Toc439744199"/>
-      <w:bookmarkStart w:id="107" w:name="_Toc439761438"/>
+      <w:bookmarkStart w:id="105" w:name="_Toc439744199"/>
+      <w:bookmarkStart w:id="106" w:name="_Toc439761438"/>
       <w:proofErr w:type="spellStart"/>
       <w:proofErr w:type="gramStart"/>
       <w:r>
@@ -7615,8 +7637,8 @@
       <w:r>
         <w:t>)</w:t>
       </w:r>
+      <w:bookmarkEnd w:id="105"/>
       <w:bookmarkEnd w:id="106"/>
-      <w:bookmarkEnd w:id="107"/>
     </w:p>
     <w:p>
       <w:r>
@@ -7658,8 +7680,8 @@
       <w:pPr>
         <w:pStyle w:val="Heading4"/>
       </w:pPr>
-      <w:bookmarkStart w:id="108" w:name="_Toc439744200"/>
-      <w:bookmarkStart w:id="109" w:name="_Toc439761439"/>
+      <w:bookmarkStart w:id="107" w:name="_Toc439744200"/>
+      <w:bookmarkStart w:id="108" w:name="_Toc439761439"/>
       <w:proofErr w:type="spellStart"/>
       <w:proofErr w:type="gramStart"/>
       <w:r>
@@ -7673,19 +7695,41 @@
       <w:r>
         <w:t>)</w:t>
       </w:r>
+      <w:bookmarkEnd w:id="107"/>
       <w:bookmarkEnd w:id="108"/>
+    </w:p>
+    <w:p>
+      <w:pPr>
+        <w:pStyle w:val="Heading4"/>
+      </w:pPr>
+      <w:bookmarkStart w:id="109" w:name="_Toc439744201"/>
+      <w:bookmarkStart w:id="110" w:name="_Toc439761440"/>
+      <w:proofErr w:type="spellStart"/>
+      <w:proofErr w:type="gramStart"/>
+      <w:r>
+        <w:t>afterHtmlInjectedBeforePageComputing</w:t>
+      </w:r>
+      <w:proofErr w:type="spellEnd"/>
+      <w:r>
+        <w:t>(</w:t>
+      </w:r>
+      <w:proofErr w:type="gramEnd"/>
+      <w:r>
+        <w:t>)</w:t>
+      </w:r>
       <w:bookmarkEnd w:id="109"/>
+      <w:bookmarkEnd w:id="110"/>
     </w:p>
     <w:p>
       <w:pPr>
         <w:pStyle w:val="Heading4"/>
       </w:pPr>
-      <w:bookmarkStart w:id="110" w:name="_Toc439744201"/>
-      <w:bookmarkStart w:id="111" w:name="_Toc439761440"/>
+      <w:bookmarkStart w:id="111" w:name="_Toc439744202"/>
+      <w:bookmarkStart w:id="112" w:name="_Toc439761441"/>
       <w:proofErr w:type="spellStart"/>
       <w:proofErr w:type="gramStart"/>
       <w:r>
-        <w:t>afterHtmlInjectedBeforePageComputing</w:t>
+        <w:t>pageSpecificEvents</w:t>
       </w:r>
       <w:proofErr w:type="spellEnd"/>
       <w:r>
@@ -7695,58 +7739,36 @@
       <w:r>
         <w:t>)</w:t>
       </w:r>
-      <w:bookmarkEnd w:id="110"/>
       <w:bookmarkEnd w:id="111"/>
+      <w:bookmarkEnd w:id="112"/>
     </w:p>
     <w:p>
       <w:pPr>
         <w:pStyle w:val="Heading4"/>
       </w:pPr>
-      <w:bookmarkStart w:id="112" w:name="_Toc439744202"/>
-      <w:bookmarkStart w:id="113" w:name="_Toc439761441"/>
-      <w:proofErr w:type="spellStart"/>
-      <w:proofErr w:type="gramStart"/>
-      <w:r>
-        <w:t>pageSpecificEvents</w:t>
-      </w:r>
-      <w:proofErr w:type="spellEnd"/>
-      <w:r>
-        <w:t>(</w:t>
-      </w:r>
-      <w:proofErr w:type="gramEnd"/>
-      <w:r>
-        <w:t>)</w:t>
-      </w:r>
-      <w:bookmarkEnd w:id="112"/>
+      <w:bookmarkStart w:id="113" w:name="_Toc439744203"/>
+      <w:bookmarkStart w:id="114" w:name="_Toc439761442"/>
+      <w:r>
+        <w:t>functions</w:t>
+      </w:r>
       <w:bookmarkEnd w:id="113"/>
-    </w:p>
-    <w:p>
-      <w:pPr>
-        <w:pStyle w:val="Heading4"/>
-      </w:pPr>
-      <w:bookmarkStart w:id="114" w:name="_Toc439744203"/>
-      <w:bookmarkStart w:id="115" w:name="_Toc439761442"/>
-      <w:r>
-        <w:t>functions</w:t>
-      </w:r>
       <w:bookmarkEnd w:id="114"/>
+    </w:p>
+    <w:p>
+      <w:pPr>
+        <w:pStyle w:val="Heading2"/>
+      </w:pPr>
+      <w:bookmarkStart w:id="115" w:name="_DOM_manipulation"/>
+      <w:bookmarkStart w:id="116" w:name="_Toc439744204"/>
+      <w:bookmarkStart w:id="117" w:name="_Toc439761443"/>
+      <w:bookmarkStart w:id="118" w:name="_Toc442870056"/>
       <w:bookmarkEnd w:id="115"/>
-    </w:p>
-    <w:p>
-      <w:pPr>
-        <w:pStyle w:val="Heading2"/>
-      </w:pPr>
-      <w:bookmarkStart w:id="116" w:name="_DOM_manipulation"/>
-      <w:bookmarkStart w:id="117" w:name="_Toc439744204"/>
-      <w:bookmarkStart w:id="118" w:name="_Toc439761443"/>
-      <w:bookmarkStart w:id="119" w:name="_Toc442870056"/>
+      <w:r>
+        <w:t>Lapstone startup</w:t>
+      </w:r>
       <w:bookmarkEnd w:id="116"/>
-      <w:r>
-        <w:t>Lapstone startup</w:t>
-      </w:r>
       <w:bookmarkEnd w:id="117"/>
       <w:bookmarkEnd w:id="118"/>
-      <w:bookmarkEnd w:id="119"/>
     </w:p>
     <w:p>
       <w:r>
@@ -8000,15 +8022,15 @@
       <w:pPr>
         <w:pStyle w:val="Heading2"/>
       </w:pPr>
-      <w:bookmarkStart w:id="120" w:name="_Toc439744205"/>
-      <w:bookmarkStart w:id="121" w:name="_Toc439761444"/>
-      <w:bookmarkStart w:id="122" w:name="_Toc442870057"/>
+      <w:bookmarkStart w:id="119" w:name="_Toc439744205"/>
+      <w:bookmarkStart w:id="120" w:name="_Toc439761444"/>
+      <w:bookmarkStart w:id="121" w:name="_Toc442870057"/>
       <w:r>
         <w:t>DOM manipulation</w:t>
       </w:r>
+      <w:bookmarkEnd w:id="119"/>
       <w:bookmarkEnd w:id="120"/>
       <w:bookmarkEnd w:id="121"/>
-      <w:bookmarkEnd w:id="122"/>
     </w:p>
     <w:p>
       <w:r>
@@ -8095,6 +8117,34 @@
       <w:proofErr w:type="gramEnd"/>
       <w:r>
         <w:t>()</w:t>
+      </w:r>
+    </w:p>
+    <w:p>
+      <w:pPr>
+        <w:pStyle w:val="ListParagraph"/>
+        <w:numPr>
+          <w:ilvl w:val="0"/>
+          <w:numId w:val="1"/>
+        </w:numPr>
+      </w:pPr>
+      <w:r>
+        <w:t xml:space="preserve">Always </w:t>
+      </w:r>
+      <w:proofErr w:type="spellStart"/>
+      <w:r>
+        <w:t>appen</w:t>
+      </w:r>
+      <w:proofErr w:type="spellEnd"/>
+      <w:r>
+        <w:t xml:space="preserve"> with a </w:t>
+      </w:r>
+      <w:proofErr w:type="gramStart"/>
+      <w:r>
+        <w:t>function .append</w:t>
+      </w:r>
+      <w:proofErr w:type="gramEnd"/>
+      <w:r>
+        <w:t>(function(){ return …; })</w:t>
       </w:r>
     </w:p>
     <w:p>
@@ -8163,6 +8213,48 @@
     </w:p>
     <w:p>
       <w:pPr>
+        <w:pStyle w:val="Heading2"/>
+      </w:pPr>
+      <w:r>
+        <w:lastRenderedPageBreak/>
+        <w:t>User Session</w:t>
+      </w:r>
+    </w:p>
+    <w:p>
+      <w:pPr>
+        <w:pStyle w:val="Heading3"/>
+      </w:pPr>
+      <w:r>
+        <w:t>login</w:t>
+      </w:r>
+    </w:p>
+    <w:p>
+      <w:r>
+        <w:t xml:space="preserve">Login with the </w:t>
+      </w:r>
+      <w:proofErr w:type="spellStart"/>
+      <w:proofErr w:type="gramStart"/>
+      <w:r>
+        <w:t>app.action</w:t>
+      </w:r>
+      <w:proofErr w:type="gramEnd"/>
+      <w:r>
+        <w:t>.login</w:t>
+      </w:r>
+      <w:proofErr w:type="spellEnd"/>
+      <w:r>
+        <w:t xml:space="preserve"> function.</w:t>
+      </w:r>
+    </w:p>
+    <w:p>
+      <w:r>
+        <w:t xml:space="preserve">Set </w:t>
+      </w:r>
+      <w:bookmarkStart w:id="122" w:name="_GoBack"/>
+      <w:bookmarkEnd w:id="122"/>
+    </w:p>
+    <w:p>
+      <w:pPr>
         <w:pStyle w:val="Heading1"/>
       </w:pPr>
       <w:bookmarkStart w:id="123" w:name="_Styling"/>
@@ -8171,7 +8263,6 @@
       <w:bookmarkStart w:id="126" w:name="_Toc442870058"/>
       <w:bookmarkEnd w:id="123"/>
       <w:r>
-        <w:lastRenderedPageBreak/>
         <w:t>Styling</w:t>
       </w:r>
       <w:bookmarkEnd w:id="124"/>
@@ -8534,6 +8625,7 @@
       </w:pPr>
       <w:bookmarkStart w:id="140" w:name="_Toc442870066"/>
       <w:r>
+        <w:lastRenderedPageBreak/>
         <w:t>Public functions</w:t>
       </w:r>
       <w:bookmarkEnd w:id="140"/>
@@ -8574,7 +8666,6 @@
       <w:bookmarkStart w:id="143" w:name="_Toc442870069"/>
       <w:proofErr w:type="spellStart"/>
       <w:r>
-        <w:lastRenderedPageBreak/>
         <w:t>DeviceManager</w:t>
       </w:r>
       <w:bookmarkEnd w:id="143"/>
@@ -8784,36 +8875,36 @@
       </w:pPr>
       <w:bookmarkStart w:id="156" w:name="_Toc442870082"/>
       <w:r>
-        <w:t>Public functions</w:t>
-      </w:r>
-      <w:bookmarkEnd w:id="156"/>
-    </w:p>
-    <w:p/>
-    <w:p>
-      <w:pPr>
-        <w:pStyle w:val="Heading2"/>
-      </w:pPr>
-      <w:bookmarkStart w:id="157" w:name="_Toc442870083"/>
-      <w:proofErr w:type="spellStart"/>
-      <w:r>
-        <w:t>Informator</w:t>
-      </w:r>
-      <w:proofErr w:type="spellEnd"/>
-      <w:r>
-        <w:t xml:space="preserve"> – info</w:t>
-      </w:r>
-      <w:bookmarkEnd w:id="157"/>
-    </w:p>
-    <w:p/>
-    <w:p>
-      <w:pPr>
-        <w:pStyle w:val="Heading3"/>
-      </w:pPr>
-      <w:bookmarkStart w:id="158" w:name="_Toc442870084"/>
-      <w:r>
         <w:lastRenderedPageBreak/>
         <w:t>Public functions</w:t>
       </w:r>
+      <w:bookmarkEnd w:id="156"/>
+    </w:p>
+    <w:p/>
+    <w:p>
+      <w:pPr>
+        <w:pStyle w:val="Heading2"/>
+      </w:pPr>
+      <w:bookmarkStart w:id="157" w:name="_Toc442870083"/>
+      <w:proofErr w:type="spellStart"/>
+      <w:r>
+        <w:t>Informator</w:t>
+      </w:r>
+      <w:proofErr w:type="spellEnd"/>
+      <w:r>
+        <w:t xml:space="preserve"> – info</w:t>
+      </w:r>
+      <w:bookmarkEnd w:id="157"/>
+    </w:p>
+    <w:p/>
+    <w:p>
+      <w:pPr>
+        <w:pStyle w:val="Heading3"/>
+      </w:pPr>
+      <w:bookmarkStart w:id="158" w:name="_Toc442870084"/>
+      <w:r>
+        <w:t>Public functions</w:t>
+      </w:r>
       <w:bookmarkEnd w:id="158"/>
     </w:p>
     <w:p/>
@@ -9039,44 +9130,44 @@
         <w:pStyle w:val="Heading3"/>
       </w:pPr>
       <w:bookmarkStart w:id="172" w:name="_Toc442870098"/>
-      <w:r>
-        <w:t>Public functions</w:t>
-      </w:r>
-      <w:bookmarkEnd w:id="172"/>
-    </w:p>
-    <w:p/>
-    <w:p>
-      <w:pPr>
-        <w:pStyle w:val="Heading2"/>
-      </w:pPr>
-      <w:bookmarkStart w:id="173" w:name="_Toc442870099"/>
-      <w:r>
-        <w:t xml:space="preserve">Session – </w:t>
-      </w:r>
-      <w:proofErr w:type="spellStart"/>
-      <w:r>
-        <w:t>sess</w:t>
-      </w:r>
-      <w:bookmarkEnd w:id="173"/>
-      <w:proofErr w:type="spellEnd"/>
-    </w:p>
-    <w:p>
-      <w:r>
-        <w:t>Handles persistent sessions by using the HTML5 storage.</w:t>
-      </w:r>
-      <w:r>
-        <w:t xml:space="preserve"> </w:t>
-      </w:r>
-    </w:p>
-    <w:p>
-      <w:pPr>
-        <w:pStyle w:val="Heading3"/>
-      </w:pPr>
-      <w:bookmarkStart w:id="174" w:name="_Toc442870100"/>
       <w:r>
         <w:lastRenderedPageBreak/>
         <w:t>Public functions</w:t>
       </w:r>
+      <w:bookmarkEnd w:id="172"/>
+    </w:p>
+    <w:p/>
+    <w:p>
+      <w:pPr>
+        <w:pStyle w:val="Heading2"/>
+      </w:pPr>
+      <w:bookmarkStart w:id="173" w:name="_Toc442870099"/>
+      <w:r>
+        <w:t xml:space="preserve">Session – </w:t>
+      </w:r>
+      <w:proofErr w:type="spellStart"/>
+      <w:r>
+        <w:t>sess</w:t>
+      </w:r>
+      <w:bookmarkEnd w:id="173"/>
+      <w:proofErr w:type="spellEnd"/>
+    </w:p>
+    <w:p>
+      <w:r>
+        <w:t>Handles persistent sessions by using the HTML5 storage.</w:t>
+      </w:r>
+      <w:r>
+        <w:t xml:space="preserve"> </w:t>
+      </w:r>
+    </w:p>
+    <w:p>
+      <w:pPr>
+        <w:pStyle w:val="Heading3"/>
+      </w:pPr>
+      <w:bookmarkStart w:id="174" w:name="_Toc442870100"/>
+      <w:r>
+        <w:t>Public functions</w:t>
+      </w:r>
       <w:bookmarkEnd w:id="174"/>
     </w:p>
     <w:p/>
@@ -9195,9 +9286,13 @@
     <w:p/>
     <w:p>
       <w:pPr>
-        <w:pStyle w:val="Heading2"/>
-      </w:pPr>
-    </w:p>
+        <w:pStyle w:val="Heading1"/>
+      </w:pPr>
+      <w:r>
+        <w:t>Workflow</w:t>
+      </w:r>
+    </w:p>
+    <w:p/>
     <w:p/>
     <w:sectPr>
       <w:pgSz w:w="11900" w:h="16840"/>
@@ -10576,7 +10671,7 @@
     </w:rPrDefault>
     <w:pPrDefault/>
   </w:docDefaults>
-  <w:latentStyles w:defLockedState="0" w:defUIPriority="99" w:defSemiHidden="0" w:defUnhideWhenUsed="0" w:defQFormat="0" w:count="380">
+  <w:latentStyles w:defLockedState="0" w:defUIPriority="99" w:defSemiHidden="0" w:defUnhideWhenUsed="0" w:defQFormat="0" w:count="381">
     <w:lsdException w:name="Normal" w:uiPriority="0" w:qFormat="1"/>
     <w:lsdException w:name="heading 1" w:uiPriority="9" w:qFormat="1"/>
     <w:lsdException w:name="heading 2" w:semiHidden="1" w:uiPriority="9" w:unhideWhenUsed="1" w:qFormat="1"/>
@@ -10682,7 +10777,6 @@
     <w:lsdException w:name="HTML Sample" w:semiHidden="1" w:unhideWhenUsed="1"/>
     <w:lsdException w:name="HTML Typewriter" w:semiHidden="1" w:unhideWhenUsed="1"/>
     <w:lsdException w:name="HTML Variable" w:semiHidden="1" w:unhideWhenUsed="1"/>
-    <w:lsdException w:name="Normal Table" w:semiHidden="1" w:unhideWhenUsed="1"/>
     <w:lsdException w:name="annotation subject" w:semiHidden="1" w:unhideWhenUsed="1"/>
     <w:lsdException w:name="No List" w:semiHidden="1" w:unhideWhenUsed="1"/>
     <w:lsdException w:name="Outline List 1" w:semiHidden="1" w:unhideWhenUsed="1"/>
@@ -10729,10 +10823,8 @@
     <w:lsdException w:name="Table Subtle 2" w:semiHidden="1" w:unhideWhenUsed="1"/>
     <w:lsdException w:name="Table Web 1" w:semiHidden="1" w:unhideWhenUsed="1"/>
     <w:lsdException w:name="Table Web 2" w:semiHidden="1" w:unhideWhenUsed="1"/>
-    <w:lsdException w:name="Table Web 3" w:semiHidden="1" w:unhideWhenUsed="1"/>
     <w:lsdException w:name="Balloon Text" w:semiHidden="1" w:unhideWhenUsed="1"/>
     <w:lsdException w:name="Table Grid" w:uiPriority="39"/>
-    <w:lsdException w:name="Table Theme" w:semiHidden="1" w:unhideWhenUsed="1"/>
     <w:lsdException w:name="Note Level 1" w:semiHidden="1" w:unhideWhenUsed="1"/>
     <w:lsdException w:name="Note Level 2" w:semiHidden="1" w:unhideWhenUsed="1"/>
     <w:lsdException w:name="Note Level 3" w:semiHidden="1" w:unhideWhenUsed="1"/>
@@ -10957,6 +11049,7 @@
     <w:lsdException w:name="List Table 5 Dark Accent 6" w:uiPriority="50"/>
     <w:lsdException w:name="List Table 6 Colorful Accent 6" w:uiPriority="51"/>
     <w:lsdException w:name="List Table 7 Colorful Accent 6" w:uiPriority="52"/>
+    <w:lsdException w:name="Mention" w:semiHidden="1" w:unhideWhenUsed="1"/>
   </w:latentStyles>
   <w:style w:type="paragraph" w:default="1" w:styleId="Normal">
     <w:name w:val="Normal"/>
@@ -11715,7 +11808,7 @@
 </file>
 
 <file path=customXml/itemProps1.xml><?xml version="1.0" encoding="utf-8"?>
-<ds:datastoreItem xmlns:ds="http://schemas.openxmlformats.org/officeDocument/2006/customXml" ds:itemID="{946C7DD9-10C5-2F47-8D8E-F162FBF3C3AF}">
+<ds:datastoreItem xmlns:ds="http://schemas.openxmlformats.org/officeDocument/2006/customXml" ds:itemID="{DC8BEE8F-1CBD-844D-AD5A-7D3921FC2921}">
   <ds:schemaRefs>
     <ds:schemaRef ds:uri="http://schemas.openxmlformats.org/officeDocument/2006/bibliography"/>
   </ds:schemaRefs>

</xml_diff>